<commit_message>
modificando carta de la empresa
</commit_message>
<xml_diff>
--- a/Tesis/CartaDeLaEpresa.docx
+++ b/Tesis/CartaDeLaEpresa.docx
@@ -14,15 +14,7 @@
           <w:sz w:val="24"/>
           <w:szCs w:val="24"/>
         </w:rPr>
-        <w:t>Lima</w:t>
-      </w:r>
-      <w:r>
-        <w:rPr>
-          <w:rFonts w:ascii="Times New Roman" w:hAnsi="Times New Roman"/>
-          <w:sz w:val="24"/>
-          <w:szCs w:val="24"/>
-        </w:rPr>
-        <w:t xml:space="preserve">, </w:t>
+        <w:t xml:space="preserve">Lima, </w:t>
       </w:r>
       <w:r>
         <w:rPr>
@@ -56,15 +48,7 @@
           <w:sz w:val="24"/>
           <w:szCs w:val="24"/>
         </w:rPr>
-        <w:t xml:space="preserve"> de </w:t>
-      </w:r>
-      <w:r>
-        <w:rPr>
-          <w:rFonts w:ascii="Times New Roman" w:hAnsi="Times New Roman"/>
-          <w:sz w:val="24"/>
-          <w:szCs w:val="24"/>
-        </w:rPr>
-        <w:t>2018</w:t>
+        <w:t xml:space="preserve"> de 2018</w:t>
       </w:r>
       <w:r>
         <w:rPr>
@@ -124,16 +108,7 @@
           <w:sz w:val="24"/>
           <w:szCs w:val="24"/>
         </w:rPr>
-        <w:t xml:space="preserve">Departamento de </w:t>
-      </w:r>
-      <w:r>
-        <w:rPr>
-          <w:rFonts w:ascii="Times New Roman" w:hAnsi="Times New Roman"/>
-          <w:b/>
-          <w:sz w:val="24"/>
-          <w:szCs w:val="24"/>
-        </w:rPr>
-        <w:t xml:space="preserve">ingeniería electrónica. </w:t>
+        <w:t xml:space="preserve">Departamento de ingeniería electrónica. </w:t>
       </w:r>
     </w:p>
     <w:p>
@@ -193,23 +168,7 @@
           <w:szCs w:val="24"/>
         </w:rPr>
         <w:tab/>
-        <w:t xml:space="preserve">Nosotros, </w:t>
-      </w:r>
-      <w:r>
-        <w:rPr>
-          <w:rFonts w:ascii="Times New Roman" w:hAnsi="Times New Roman"/>
-          <w:sz w:val="24"/>
-          <w:szCs w:val="24"/>
-        </w:rPr>
-        <w:t>Mine Sense Solution S.A.C</w:t>
-      </w:r>
-      <w:r>
-        <w:rPr>
-          <w:rFonts w:ascii="Times New Roman" w:hAnsi="Times New Roman"/>
-          <w:sz w:val="24"/>
-          <w:szCs w:val="24"/>
-        </w:rPr>
-        <w:t>, nos comprometemos a financiar el desarrollo del Proyecto Especial de Grado que lleva por título:</w:t>
+        <w:t>Nosotros, Mine Sense Solution S.A.C, nos comprometemos a financiar el desarrollo del Proyecto Especial de Grado que lleva por título:</w:t>
       </w:r>
       <w:r>
         <w:rPr>
@@ -219,55 +178,23 @@
           <w:sz w:val="24"/>
           <w:szCs w:val="24"/>
         </w:rPr>
-        <w:t xml:space="preserve">Modulo de refrigeración programable </w:t>
-      </w:r>
-      <w:r>
-        <w:rPr>
-          <w:rFonts w:ascii="Times New Roman" w:hAnsi="Times New Roman"/>
-          <w:sz w:val="24"/>
-          <w:szCs w:val="24"/>
-        </w:rPr>
-        <w:t xml:space="preserve">, el cual  será desarrollado por el Bachiller </w:t>
-      </w:r>
-      <w:r>
-        <w:rPr>
-          <w:rFonts w:ascii="Times New Roman" w:hAnsi="Times New Roman"/>
-          <w:sz w:val="24"/>
-          <w:szCs w:val="24"/>
-        </w:rPr>
-        <w:t>Jonathan Maykol Moreno Rey</w:t>
-      </w:r>
-      <w:r>
-        <w:rPr>
-          <w:rFonts w:ascii="Times New Roman" w:hAnsi="Times New Roman"/>
-          <w:sz w:val="24"/>
-          <w:szCs w:val="24"/>
-        </w:rPr>
-        <w:t>, identificado con la cédula de identidad N° V-</w:t>
-      </w:r>
-      <w:r>
-        <w:rPr>
-          <w:rFonts w:ascii="Times New Roman" w:hAnsi="Times New Roman"/>
-          <w:sz w:val="24"/>
-          <w:szCs w:val="24"/>
-        </w:rPr>
-        <w:t>20011312</w:t>
-      </w:r>
-      <w:r>
-        <w:rPr>
-          <w:rFonts w:ascii="Times New Roman" w:hAnsi="Times New Roman"/>
-          <w:sz w:val="24"/>
-          <w:szCs w:val="24"/>
-        </w:rPr>
-        <w:t xml:space="preserve"> estudiante regular de la carrera </w:t>
-      </w:r>
-      <w:r>
-        <w:rPr>
-          <w:rFonts w:ascii="Times New Roman" w:hAnsi="Times New Roman"/>
-          <w:sz w:val="24"/>
-          <w:szCs w:val="24"/>
-        </w:rPr>
-        <w:t>ingeniería Electronica</w:t>
+        <w:t>MÓDULO PROGRAMABLE BASADO EN MICROCONTROLADOR PARA SISTEMAS DE REFRIGERACIÓN COMERCIAL</w:t>
+      </w:r>
+      <w:r>
+        <w:rPr>
+          <w:rFonts w:ascii="Times New Roman" w:hAnsi="Times New Roman"/>
+          <w:sz w:val="24"/>
+          <w:szCs w:val="24"/>
+        </w:rPr>
+        <w:t xml:space="preserve">, el cual  será desarrollado por el Bachiller Jonathan Maykol Moreno Rey, identificado con la cédula de identidad N° V-20011312 estudiante regular de la carrera ingeniería </w:t>
+      </w:r>
+      <w:r>
+        <w:rPr>
+          <w:rFonts w:ascii="Times New Roman" w:hAnsi="Times New Roman"/>
+          <w:sz w:val="24"/>
+          <w:szCs w:val="24"/>
+        </w:rPr>
+        <w:t>Electrónica</w:t>
       </w:r>
       <w:r>
         <w:rPr>
@@ -403,7 +330,11 @@
         <w:pStyle w:val="Normal"/>
         <w:spacing w:lineRule="auto" w:line="240" w:before="0" w:after="0"/>
         <w:jc w:val="center"/>
-        <w:rPr/>
+        <w:rPr>
+          <w:rFonts w:ascii="Times New Roman" w:hAnsi="Times New Roman"/>
+          <w:sz w:val="24"/>
+          <w:szCs w:val="24"/>
+        </w:rPr>
       </w:pPr>
       <w:r>
         <w:rPr>
@@ -412,22 +343,6 @@
           <w:szCs w:val="24"/>
         </w:rPr>
         <w:t>Wilder Pando</w:t>
-      </w:r>
-    </w:p>
-    <w:p>
-      <w:pPr>
-        <w:pStyle w:val="Normal"/>
-        <w:spacing w:lineRule="auto" w:line="240" w:before="0" w:after="0"/>
-        <w:jc w:val="center"/>
-        <w:rPr/>
-      </w:pPr>
-      <w:r>
-        <w:rPr>
-          <w:rFonts w:ascii="Times New Roman" w:hAnsi="Times New Roman"/>
-          <w:sz w:val="24"/>
-          <w:szCs w:val="24"/>
-        </w:rPr>
-        <w:t>C.I.: V(E)-99.999.999</w:t>
       </w:r>
     </w:p>
     <w:p>
@@ -558,6 +473,7 @@
       <w:pgNumType w:fmt="decimal"/>
       <w:formProt w:val="false"/>
       <w:textDirection w:val="lrTb"/>
+      <w:docGrid w:type="default" w:linePitch="240" w:charSpace="4294961151"/>
     </w:sectPr>
   </w:body>
 </w:document>
@@ -569,15 +485,13 @@
     <w:rPrDefault>
       <w:rPr>
         <w:rFonts w:ascii="Liberation Serif" w:hAnsi="Liberation Serif" w:eastAsia="Noto Sans CJK SC Regular" w:cs="FreeSans"/>
-        <w:sz w:val="24"/>
+        <w:sz w:val="20"/>
         <w:szCs w:val="24"/>
         <w:lang w:val="es-PE" w:eastAsia="zh-CN" w:bidi="hi-IN"/>
       </w:rPr>
     </w:rPrDefault>
     <w:pPrDefault>
-      <w:pPr>
-        <w:widowControl/>
-      </w:pPr>
+      <w:pPr/>
     </w:pPrDefault>
   </w:docDefaults>
   <w:style w:type="paragraph" w:styleId="Normal">
@@ -585,10 +499,12 @@
     <w:qFormat/>
     <w:pPr>
       <w:widowControl/>
+      <w:bidi w:val="0"/>
+      <w:jc w:val="left"/>
     </w:pPr>
     <w:rPr>
       <w:rFonts w:ascii="Liberation Serif" w:hAnsi="Liberation Serif" w:eastAsia="Noto Sans CJK SC Regular" w:cs="FreeSans"/>
-      <w:color w:val="auto"/>
+      <w:color w:val="00000A"/>
       <w:sz w:val="24"/>
       <w:szCs w:val="24"/>
       <w:lang w:val="es-PE" w:eastAsia="zh-CN" w:bidi="hi-IN"/>

</xml_diff>